<commit_message>
Added functionality to display points of interest
</commit_message>
<xml_diff>
--- a/Iteration_Plans/Iteration Plan 7.docx
+++ b/Iteration_Plans/Iteration Plan 7.docx
@@ -6,16 +6,11 @@
       <w:pPr>
         <w:pStyle w:val="Title"/>
       </w:pPr>
-      <w:proofErr w:type="spellStart"/>
       <w:r>
-        <w:t>WikiWalks</w:t>
-      </w:r>
-      <w:proofErr w:type="spellEnd"/>
-      <w:r>
-        <w:t xml:space="preserve"> – Iteration Plan </w:t>
+        <w:t xml:space="preserve">WikiWalks – Iteration Plan </w:t>
       </w:r>
       <w:r>
-        <w:t>6</w:t>
+        <w:t>7</w:t>
       </w:r>
     </w:p>
     <w:p>
@@ -1014,11 +1009,9 @@
     <w:r>
       <w:ptab w:relativeTo="margin" w:alignment="center" w:leader="none"/>
     </w:r>
-    <w:proofErr w:type="spellStart"/>
     <w:r>
       <w:t>WikiWalks</w:t>
     </w:r>
-    <w:proofErr w:type="spellEnd"/>
     <w:r>
       <w:ptab w:relativeTo="margin" w:alignment="right" w:leader="none"/>
     </w:r>

</xml_diff>

<commit_message>
Added iteration plan 8
</commit_message>
<xml_diff>
--- a/Iteration_Plans/Iteration Plan 7.docx
+++ b/Iteration_Plans/Iteration Plan 7.docx
@@ -176,7 +176,7 @@
         </w:numPr>
       </w:pPr>
       <w:r>
-        <w:t>Create and run initial tests for the core functionality</w:t>
+        <w:t>Implement functionality for points of interest and reviews</w:t>
       </w:r>
     </w:p>
     <w:p>
@@ -196,7 +196,7 @@
         </w:numPr>
       </w:pPr>
       <w:r>
-        <w:t>Unit testing has been completed for the server and app’s components</w:t>
+        <w:t>Points of interest can be submitted and retrieved</w:t>
       </w:r>
     </w:p>
     <w:p>
@@ -208,7 +208,7 @@
         </w:numPr>
       </w:pPr>
       <w:r>
-        <w:t>Integration testing has been completed for the server and app</w:t>
+        <w:t>Users can write reviews for paths and points of interest</w:t>
       </w:r>
     </w:p>
     <w:p>
@@ -228,7 +228,7 @@
         </w:sectPr>
       </w:pPr>
       <w:r>
-        <w:t>User acceptance testing has been completed for the functionality of the app</w:t>
+        <w:t>Users can submit pictures for paths and points of interest</w:t>
       </w:r>
     </w:p>
     <w:p>

</xml_diff>